<commit_message>
Panie Boze wybacz mi
</commit_message>
<xml_diff>
--- a/sprawqo.docx
+++ b/sprawqo.docx
@@ -112,9 +112,203 @@
     <w:p>
       <w:r>
         <w:tab/>
-        <w:t>TUTEJ BEDO WYRESY BRRRRRRRRRRRR</w:t>
+      </w:r>
+      <w:r>
+        <w:drawing>
+          <wp:inline distT="0" distB="0" distL="0" distR="0" wp14:anchorId="227B768E" wp14:editId="2B556B9B">
+            <wp:extent cx="6397838" cy="4572000"/>
+            <wp:effectExtent l="0" t="0" r="3175" b="0"/>
+            <wp:docPr id="1228663376" name="Obraz 1" descr="Obraz zawierający tekst, zrzut ekranu, diagram, Wielobarwność&#10;&#10;Opis wygenerowany automatycznie"/>
+            <wp:cNvGraphicFramePr>
+              <a:graphicFrameLocks xmlns:a="http://schemas.openxmlformats.org/drawingml/2006/main" noChangeAspect="1"/>
+            </wp:cNvGraphicFramePr>
+            <a:graphic xmlns:a="http://schemas.openxmlformats.org/drawingml/2006/main">
+              <a:graphicData uri="http://schemas.openxmlformats.org/drawingml/2006/picture">
+                <pic:pic xmlns:pic="http://schemas.openxmlformats.org/drawingml/2006/picture">
+                  <pic:nvPicPr>
+                    <pic:cNvPr id="1228663376" name="Obraz 1" descr="Obraz zawierający tekst, zrzut ekranu, diagram, Wielobarwność&#10;&#10;Opis wygenerowany automatycznie"/>
+                    <pic:cNvPicPr/>
+                  </pic:nvPicPr>
+                  <pic:blipFill>
+                    <a:blip r:embed="rId4"/>
+                    <a:stretch>
+                      <a:fillRect/>
+                    </a:stretch>
+                  </pic:blipFill>
+                  <pic:spPr>
+                    <a:xfrm>
+                      <a:off x="0" y="0"/>
+                      <a:ext cx="6399937" cy="4573500"/>
+                    </a:xfrm>
+                    <a:prstGeom prst="rect">
+                      <a:avLst/>
+                    </a:prstGeom>
+                  </pic:spPr>
+                </pic:pic>
+              </a:graphicData>
+            </a:graphic>
+          </wp:inline>
+        </w:drawing>
       </w:r>
     </w:p>
+    <w:p/>
+    <w:p>
+      <w:r>
+        <w:lastRenderedPageBreak/>
+        <w:drawing>
+          <wp:inline distT="0" distB="0" distL="0" distR="0" wp14:anchorId="57BEDEE0" wp14:editId="01FE4FD6">
+            <wp:extent cx="6344025" cy="4429125"/>
+            <wp:effectExtent l="0" t="0" r="0" b="0"/>
+            <wp:docPr id="1990688541" name="Obraz 1" descr="Obraz zawierający tekst, zrzut ekranu, Wielobarwność, diagram&#10;&#10;Opis wygenerowany automatycznie"/>
+            <wp:cNvGraphicFramePr>
+              <a:graphicFrameLocks xmlns:a="http://schemas.openxmlformats.org/drawingml/2006/main" noChangeAspect="1"/>
+            </wp:cNvGraphicFramePr>
+            <a:graphic xmlns:a="http://schemas.openxmlformats.org/drawingml/2006/main">
+              <a:graphicData uri="http://schemas.openxmlformats.org/drawingml/2006/picture">
+                <pic:pic xmlns:pic="http://schemas.openxmlformats.org/drawingml/2006/picture">
+                  <pic:nvPicPr>
+                    <pic:cNvPr id="1990688541" name="Obraz 1" descr="Obraz zawierający tekst, zrzut ekranu, Wielobarwność, diagram&#10;&#10;Opis wygenerowany automatycznie"/>
+                    <pic:cNvPicPr/>
+                  </pic:nvPicPr>
+                  <pic:blipFill>
+                    <a:blip r:embed="rId5"/>
+                    <a:stretch>
+                      <a:fillRect/>
+                    </a:stretch>
+                  </pic:blipFill>
+                  <pic:spPr>
+                    <a:xfrm>
+                      <a:off x="0" y="0"/>
+                      <a:ext cx="6346449" cy="4430817"/>
+                    </a:xfrm>
+                    <a:prstGeom prst="rect">
+                      <a:avLst/>
+                    </a:prstGeom>
+                  </pic:spPr>
+                </pic:pic>
+              </a:graphicData>
+            </a:graphic>
+          </wp:inline>
+        </w:drawing>
+      </w:r>
+    </w:p>
+    <w:p>
+      <w:r>
+        <w:drawing>
+          <wp:inline distT="0" distB="0" distL="0" distR="0" wp14:anchorId="2E5B2D97" wp14:editId="7B96539B">
+            <wp:extent cx="5760720" cy="4161155"/>
+            <wp:effectExtent l="0" t="0" r="0" b="0"/>
+            <wp:docPr id="82684247" name="Obraz 1" descr="Obraz zawierający tekst, zrzut ekranu, diagram, Wielobarwność&#10;&#10;Opis wygenerowany automatycznie"/>
+            <wp:cNvGraphicFramePr>
+              <a:graphicFrameLocks xmlns:a="http://schemas.openxmlformats.org/drawingml/2006/main" noChangeAspect="1"/>
+            </wp:cNvGraphicFramePr>
+            <a:graphic xmlns:a="http://schemas.openxmlformats.org/drawingml/2006/main">
+              <a:graphicData uri="http://schemas.openxmlformats.org/drawingml/2006/picture">
+                <pic:pic xmlns:pic="http://schemas.openxmlformats.org/drawingml/2006/picture">
+                  <pic:nvPicPr>
+                    <pic:cNvPr id="82684247" name="Obraz 1" descr="Obraz zawierający tekst, zrzut ekranu, diagram, Wielobarwność&#10;&#10;Opis wygenerowany automatycznie"/>
+                    <pic:cNvPicPr/>
+                  </pic:nvPicPr>
+                  <pic:blipFill>
+                    <a:blip r:embed="rId6"/>
+                    <a:stretch>
+                      <a:fillRect/>
+                    </a:stretch>
+                  </pic:blipFill>
+                  <pic:spPr>
+                    <a:xfrm>
+                      <a:off x="0" y="0"/>
+                      <a:ext cx="5760720" cy="4161155"/>
+                    </a:xfrm>
+                    <a:prstGeom prst="rect">
+                      <a:avLst/>
+                    </a:prstGeom>
+                  </pic:spPr>
+                </pic:pic>
+              </a:graphicData>
+            </a:graphic>
+          </wp:inline>
+        </w:drawing>
+      </w:r>
+    </w:p>
+    <w:p>
+      <w:r>
+        <w:lastRenderedPageBreak/>
+        <w:drawing>
+          <wp:inline distT="0" distB="0" distL="0" distR="0" wp14:anchorId="5C58FEE4" wp14:editId="698848F0">
+            <wp:extent cx="5760720" cy="4182745"/>
+            <wp:effectExtent l="0" t="0" r="0" b="8255"/>
+            <wp:docPr id="179434787" name="Obraz 1" descr="Obraz zawierający tekst, zrzut ekranu, Wielobarwność, diagram&#10;&#10;Opis wygenerowany automatycznie"/>
+            <wp:cNvGraphicFramePr>
+              <a:graphicFrameLocks xmlns:a="http://schemas.openxmlformats.org/drawingml/2006/main" noChangeAspect="1"/>
+            </wp:cNvGraphicFramePr>
+            <a:graphic xmlns:a="http://schemas.openxmlformats.org/drawingml/2006/main">
+              <a:graphicData uri="http://schemas.openxmlformats.org/drawingml/2006/picture">
+                <pic:pic xmlns:pic="http://schemas.openxmlformats.org/drawingml/2006/picture">
+                  <pic:nvPicPr>
+                    <pic:cNvPr id="179434787" name="Obraz 1" descr="Obraz zawierający tekst, zrzut ekranu, Wielobarwność, diagram&#10;&#10;Opis wygenerowany automatycznie"/>
+                    <pic:cNvPicPr/>
+                  </pic:nvPicPr>
+                  <pic:blipFill>
+                    <a:blip r:embed="rId7"/>
+                    <a:stretch>
+                      <a:fillRect/>
+                    </a:stretch>
+                  </pic:blipFill>
+                  <pic:spPr>
+                    <a:xfrm>
+                      <a:off x="0" y="0"/>
+                      <a:ext cx="5760720" cy="4182745"/>
+                    </a:xfrm>
+                    <a:prstGeom prst="rect">
+                      <a:avLst/>
+                    </a:prstGeom>
+                  </pic:spPr>
+                </pic:pic>
+              </a:graphicData>
+            </a:graphic>
+          </wp:inline>
+        </w:drawing>
+      </w:r>
+      <w:r>
+        <w:drawing>
+          <wp:inline distT="0" distB="0" distL="0" distR="0" wp14:anchorId="64CF633A" wp14:editId="4729B3A3">
+            <wp:extent cx="5760720" cy="4233545"/>
+            <wp:effectExtent l="0" t="0" r="0" b="0"/>
+            <wp:docPr id="1309563705" name="Obraz 1" descr="Obraz zawierający tekst, zrzut ekranu, Wielobarwność, diagram&#10;&#10;Opis wygenerowany automatycznie"/>
+            <wp:cNvGraphicFramePr>
+              <a:graphicFrameLocks xmlns:a="http://schemas.openxmlformats.org/drawingml/2006/main" noChangeAspect="1"/>
+            </wp:cNvGraphicFramePr>
+            <a:graphic xmlns:a="http://schemas.openxmlformats.org/drawingml/2006/main">
+              <a:graphicData uri="http://schemas.openxmlformats.org/drawingml/2006/picture">
+                <pic:pic xmlns:pic="http://schemas.openxmlformats.org/drawingml/2006/picture">
+                  <pic:nvPicPr>
+                    <pic:cNvPr id="1309563705" name="Obraz 1" descr="Obraz zawierający tekst, zrzut ekranu, Wielobarwność, diagram&#10;&#10;Opis wygenerowany automatycznie"/>
+                    <pic:cNvPicPr/>
+                  </pic:nvPicPr>
+                  <pic:blipFill>
+                    <a:blip r:embed="rId8"/>
+                    <a:stretch>
+                      <a:fillRect/>
+                    </a:stretch>
+                  </pic:blipFill>
+                  <pic:spPr>
+                    <a:xfrm>
+                      <a:off x="0" y="0"/>
+                      <a:ext cx="5760720" cy="4233545"/>
+                    </a:xfrm>
+                    <a:prstGeom prst="rect">
+                      <a:avLst/>
+                    </a:prstGeom>
+                  </pic:spPr>
+                </pic:pic>
+              </a:graphicData>
+            </a:graphic>
+          </wp:inline>
+        </w:drawing>
+      </w:r>
+    </w:p>
+    <w:p/>
     <w:sectPr>
       <w:pgSz w:w="11906" w:h="16838"/>
       <w:pgMar w:top="1417" w:right="1417" w:bottom="1417" w:left="1417" w:header="708" w:footer="708" w:gutter="0"/>

</xml_diff>

<commit_message>
final final final frfr
</commit_message>
<xml_diff>
--- a/sprawqo.docx
+++ b/sprawqo.docx
@@ -96,29 +96,50 @@
       </w:r>
     </w:p>
     <w:p>
-      <w:r>
-        <w:tab/>
+      <w:pPr>
+        <w:pStyle w:val="Akapitzlist"/>
+        <w:numPr>
+          <w:ilvl w:val="0"/>
+          <w:numId w:val="1"/>
+        </w:numPr>
+      </w:pPr>
+      <w:r>
         <w:t>Napisanie programu, który będzie rozwiązywał układankę „Piętnastka” przy użyciu różnych metod przeszukiwania stanów: strategii w głąb, wszerz oraz najpierw najlepszy z metryką Hamminga oraz Manhattan.</w:t>
+      </w:r>
+      <w:r>
+        <w:t xml:space="preserve"> </w:t>
       </w:r>
     </w:p>
     <w:p>
       <w:pPr>
+        <w:pStyle w:val="Akapitzlist"/>
+        <w:numPr>
+          <w:ilvl w:val="0"/>
+          <w:numId w:val="1"/>
+        </w:numPr>
+      </w:pPr>
+      <w:r>
+        <w:t>Zbadanie wydajności utworzonego programu na zestawie 413 układów początkowych w odległościach 1-7 od układu wzorcowego.</w:t>
+      </w:r>
+    </w:p>
+    <w:p/>
+    <w:p>
+      <w:pPr>
         <w:pStyle w:val="Nagwek1"/>
       </w:pPr>
       <w:r>
+        <w:lastRenderedPageBreak/>
         <w:t xml:space="preserve">Wyniki </w:t>
       </w:r>
-    </w:p>
-    <w:p>
-      <w:r>
-        <w:tab/>
-      </w:r>
-      <w:r>
+      <w:r>
+        <w:rPr>
+          <w:noProof/>
+        </w:rPr>
         <w:drawing>
-          <wp:inline distT="0" distB="0" distL="0" distR="0" wp14:anchorId="227B768E" wp14:editId="2B556B9B">
-            <wp:extent cx="6397838" cy="4572000"/>
-            <wp:effectExtent l="0" t="0" r="3175" b="0"/>
-            <wp:docPr id="1228663376" name="Obraz 1" descr="Obraz zawierający tekst, zrzut ekranu, diagram, Wielobarwność&#10;&#10;Opis wygenerowany automatycznie"/>
+          <wp:inline distT="0" distB="0" distL="0" distR="0" wp14:anchorId="6619CAB7" wp14:editId="5783E030">
+            <wp:extent cx="5762625" cy="8324850"/>
+            <wp:effectExtent l="0" t="0" r="9525" b="0"/>
+            <wp:docPr id="2056425984" name="Obraz 18"/>
             <wp:cNvGraphicFramePr>
               <a:graphicFrameLocks xmlns:a="http://schemas.openxmlformats.org/drawingml/2006/main" noChangeAspect="1"/>
             </wp:cNvGraphicFramePr>
@@ -126,23 +147,36 @@
               <a:graphicData uri="http://schemas.openxmlformats.org/drawingml/2006/picture">
                 <pic:pic xmlns:pic="http://schemas.openxmlformats.org/drawingml/2006/picture">
                   <pic:nvPicPr>
-                    <pic:cNvPr id="1228663376" name="Obraz 1" descr="Obraz zawierający tekst, zrzut ekranu, diagram, Wielobarwność&#10;&#10;Opis wygenerowany automatycznie"/>
-                    <pic:cNvPicPr/>
+                    <pic:cNvPr id="0" name="Picture 18"/>
+                    <pic:cNvPicPr>
+                      <a:picLocks noChangeAspect="1" noChangeArrowheads="1"/>
+                    </pic:cNvPicPr>
                   </pic:nvPicPr>
                   <pic:blipFill>
-                    <a:blip r:embed="rId4"/>
+                    <a:blip r:embed="rId5">
+                      <a:extLst>
+                        <a:ext uri="{28A0092B-C50C-407E-A947-70E740481C1C}">
+                          <a14:useLocalDpi xmlns:a14="http://schemas.microsoft.com/office/drawing/2010/main" val="0"/>
+                        </a:ext>
+                      </a:extLst>
+                    </a:blip>
+                    <a:srcRect/>
                     <a:stretch>
                       <a:fillRect/>
                     </a:stretch>
                   </pic:blipFill>
-                  <pic:spPr>
+                  <pic:spPr bwMode="auto">
                     <a:xfrm>
                       <a:off x="0" y="0"/>
-                      <a:ext cx="6399937" cy="4573500"/>
+                      <a:ext cx="5762625" cy="8324850"/>
                     </a:xfrm>
                     <a:prstGeom prst="rect">
                       <a:avLst/>
                     </a:prstGeom>
+                    <a:noFill/>
+                    <a:ln>
+                      <a:noFill/>
+                    </a:ln>
                   </pic:spPr>
                 </pic:pic>
               </a:graphicData>
@@ -151,15 +185,17 @@
         </w:drawing>
       </w:r>
     </w:p>
-    <w:p/>
     <w:p>
       <w:r>
+        <w:rPr>
+          <w:noProof/>
+        </w:rPr>
         <w:lastRenderedPageBreak/>
         <w:drawing>
-          <wp:inline distT="0" distB="0" distL="0" distR="0" wp14:anchorId="57BEDEE0" wp14:editId="01FE4FD6">
-            <wp:extent cx="6344025" cy="4429125"/>
-            <wp:effectExtent l="0" t="0" r="0" b="0"/>
-            <wp:docPr id="1990688541" name="Obraz 1" descr="Obraz zawierający tekst, zrzut ekranu, Wielobarwność, diagram&#10;&#10;Opis wygenerowany automatycznie"/>
+          <wp:inline distT="0" distB="0" distL="0" distR="0" wp14:anchorId="4ABEB1D2" wp14:editId="10223CA5">
+            <wp:extent cx="5762625" cy="8324850"/>
+            <wp:effectExtent l="0" t="0" r="9525" b="0"/>
+            <wp:docPr id="500695472" name="Obraz 12"/>
             <wp:cNvGraphicFramePr>
               <a:graphicFrameLocks xmlns:a="http://schemas.openxmlformats.org/drawingml/2006/main" noChangeAspect="1"/>
             </wp:cNvGraphicFramePr>
@@ -167,23 +203,36 @@
               <a:graphicData uri="http://schemas.openxmlformats.org/drawingml/2006/picture">
                 <pic:pic xmlns:pic="http://schemas.openxmlformats.org/drawingml/2006/picture">
                   <pic:nvPicPr>
-                    <pic:cNvPr id="1990688541" name="Obraz 1" descr="Obraz zawierający tekst, zrzut ekranu, Wielobarwność, diagram&#10;&#10;Opis wygenerowany automatycznie"/>
-                    <pic:cNvPicPr/>
+                    <pic:cNvPr id="0" name="Picture 12"/>
+                    <pic:cNvPicPr>
+                      <a:picLocks noChangeAspect="1" noChangeArrowheads="1"/>
+                    </pic:cNvPicPr>
                   </pic:nvPicPr>
                   <pic:blipFill>
-                    <a:blip r:embed="rId5"/>
+                    <a:blip r:embed="rId6">
+                      <a:extLst>
+                        <a:ext uri="{28A0092B-C50C-407E-A947-70E740481C1C}">
+                          <a14:useLocalDpi xmlns:a14="http://schemas.microsoft.com/office/drawing/2010/main" val="0"/>
+                        </a:ext>
+                      </a:extLst>
+                    </a:blip>
+                    <a:srcRect/>
                     <a:stretch>
                       <a:fillRect/>
                     </a:stretch>
                   </pic:blipFill>
-                  <pic:spPr>
+                  <pic:spPr bwMode="auto">
                     <a:xfrm>
                       <a:off x="0" y="0"/>
-                      <a:ext cx="6346449" cy="4430817"/>
+                      <a:ext cx="5762625" cy="8324850"/>
                     </a:xfrm>
                     <a:prstGeom prst="rect">
                       <a:avLst/>
                     </a:prstGeom>
+                    <a:noFill/>
+                    <a:ln>
+                      <a:noFill/>
+                    </a:ln>
                   </pic:spPr>
                 </pic:pic>
               </a:graphicData>
@@ -191,14 +240,16 @@
           </wp:inline>
         </w:drawing>
       </w:r>
-    </w:p>
-    <w:p>
-      <w:r>
+      <w:r>
+        <w:rPr>
+          <w:noProof/>
+        </w:rPr>
+        <w:lastRenderedPageBreak/>
         <w:drawing>
-          <wp:inline distT="0" distB="0" distL="0" distR="0" wp14:anchorId="2E5B2D97" wp14:editId="7B96539B">
-            <wp:extent cx="5760720" cy="4161155"/>
-            <wp:effectExtent l="0" t="0" r="0" b="0"/>
-            <wp:docPr id="82684247" name="Obraz 1" descr="Obraz zawierający tekst, zrzut ekranu, diagram, Wielobarwność&#10;&#10;Opis wygenerowany automatycznie"/>
+          <wp:inline distT="0" distB="0" distL="0" distR="0" wp14:anchorId="24697372" wp14:editId="461F1861">
+            <wp:extent cx="5762625" cy="8324850"/>
+            <wp:effectExtent l="0" t="0" r="9525" b="0"/>
+            <wp:docPr id="1174835296" name="Obraz 13"/>
             <wp:cNvGraphicFramePr>
               <a:graphicFrameLocks xmlns:a="http://schemas.openxmlformats.org/drawingml/2006/main" noChangeAspect="1"/>
             </wp:cNvGraphicFramePr>
@@ -206,23 +257,36 @@
               <a:graphicData uri="http://schemas.openxmlformats.org/drawingml/2006/picture">
                 <pic:pic xmlns:pic="http://schemas.openxmlformats.org/drawingml/2006/picture">
                   <pic:nvPicPr>
-                    <pic:cNvPr id="82684247" name="Obraz 1" descr="Obraz zawierający tekst, zrzut ekranu, diagram, Wielobarwność&#10;&#10;Opis wygenerowany automatycznie"/>
-                    <pic:cNvPicPr/>
+                    <pic:cNvPr id="0" name="Picture 13"/>
+                    <pic:cNvPicPr>
+                      <a:picLocks noChangeAspect="1" noChangeArrowheads="1"/>
+                    </pic:cNvPicPr>
                   </pic:nvPicPr>
                   <pic:blipFill>
-                    <a:blip r:embed="rId6"/>
+                    <a:blip r:embed="rId7">
+                      <a:extLst>
+                        <a:ext uri="{28A0092B-C50C-407E-A947-70E740481C1C}">
+                          <a14:useLocalDpi xmlns:a14="http://schemas.microsoft.com/office/drawing/2010/main" val="0"/>
+                        </a:ext>
+                      </a:extLst>
+                    </a:blip>
+                    <a:srcRect/>
                     <a:stretch>
                       <a:fillRect/>
                     </a:stretch>
                   </pic:blipFill>
-                  <pic:spPr>
+                  <pic:spPr bwMode="auto">
                     <a:xfrm>
                       <a:off x="0" y="0"/>
-                      <a:ext cx="5760720" cy="4161155"/>
+                      <a:ext cx="5762625" cy="8324850"/>
                     </a:xfrm>
                     <a:prstGeom prst="rect">
                       <a:avLst/>
                     </a:prstGeom>
+                    <a:noFill/>
+                    <a:ln>
+                      <a:noFill/>
+                    </a:ln>
                   </pic:spPr>
                 </pic:pic>
               </a:graphicData>
@@ -230,15 +294,16 @@
           </wp:inline>
         </w:drawing>
       </w:r>
-    </w:p>
-    <w:p>
-      <w:r>
+      <w:r>
+        <w:rPr>
+          <w:noProof/>
+        </w:rPr>
         <w:lastRenderedPageBreak/>
         <w:drawing>
-          <wp:inline distT="0" distB="0" distL="0" distR="0" wp14:anchorId="5C58FEE4" wp14:editId="698848F0">
-            <wp:extent cx="5760720" cy="4182745"/>
-            <wp:effectExtent l="0" t="0" r="0" b="8255"/>
-            <wp:docPr id="179434787" name="Obraz 1" descr="Obraz zawierający tekst, zrzut ekranu, Wielobarwność, diagram&#10;&#10;Opis wygenerowany automatycznie"/>
+          <wp:inline distT="0" distB="0" distL="0" distR="0" wp14:anchorId="570D5BC2" wp14:editId="61F114D4">
+            <wp:extent cx="5762625" cy="8324850"/>
+            <wp:effectExtent l="0" t="0" r="9525" b="0"/>
+            <wp:docPr id="701297992" name="Obraz 14"/>
             <wp:cNvGraphicFramePr>
               <a:graphicFrameLocks xmlns:a="http://schemas.openxmlformats.org/drawingml/2006/main" noChangeAspect="1"/>
             </wp:cNvGraphicFramePr>
@@ -246,23 +311,36 @@
               <a:graphicData uri="http://schemas.openxmlformats.org/drawingml/2006/picture">
                 <pic:pic xmlns:pic="http://schemas.openxmlformats.org/drawingml/2006/picture">
                   <pic:nvPicPr>
-                    <pic:cNvPr id="179434787" name="Obraz 1" descr="Obraz zawierający tekst, zrzut ekranu, Wielobarwność, diagram&#10;&#10;Opis wygenerowany automatycznie"/>
-                    <pic:cNvPicPr/>
+                    <pic:cNvPr id="0" name="Picture 14"/>
+                    <pic:cNvPicPr>
+                      <a:picLocks noChangeAspect="1" noChangeArrowheads="1"/>
+                    </pic:cNvPicPr>
                   </pic:nvPicPr>
                   <pic:blipFill>
-                    <a:blip r:embed="rId7"/>
+                    <a:blip r:embed="rId8">
+                      <a:extLst>
+                        <a:ext uri="{28A0092B-C50C-407E-A947-70E740481C1C}">
+                          <a14:useLocalDpi xmlns:a14="http://schemas.microsoft.com/office/drawing/2010/main" val="0"/>
+                        </a:ext>
+                      </a:extLst>
+                    </a:blip>
+                    <a:srcRect/>
                     <a:stretch>
                       <a:fillRect/>
                     </a:stretch>
                   </pic:blipFill>
-                  <pic:spPr>
+                  <pic:spPr bwMode="auto">
                     <a:xfrm>
                       <a:off x="0" y="0"/>
-                      <a:ext cx="5760720" cy="4182745"/>
+                      <a:ext cx="5762625" cy="8324850"/>
                     </a:xfrm>
                     <a:prstGeom prst="rect">
                       <a:avLst/>
                     </a:prstGeom>
+                    <a:noFill/>
+                    <a:ln>
+                      <a:noFill/>
+                    </a:ln>
                   </pic:spPr>
                 </pic:pic>
               </a:graphicData>
@@ -271,11 +349,15 @@
         </w:drawing>
       </w:r>
       <w:r>
+        <w:rPr>
+          <w:noProof/>
+        </w:rPr>
+        <w:lastRenderedPageBreak/>
         <w:drawing>
-          <wp:inline distT="0" distB="0" distL="0" distR="0" wp14:anchorId="64CF633A" wp14:editId="4729B3A3">
-            <wp:extent cx="5760720" cy="4233545"/>
-            <wp:effectExtent l="0" t="0" r="0" b="0"/>
-            <wp:docPr id="1309563705" name="Obraz 1" descr="Obraz zawierający tekst, zrzut ekranu, Wielobarwność, diagram&#10;&#10;Opis wygenerowany automatycznie"/>
+          <wp:inline distT="0" distB="0" distL="0" distR="0" wp14:anchorId="51AFDC3C" wp14:editId="5E212461">
+            <wp:extent cx="5762625" cy="8324850"/>
+            <wp:effectExtent l="0" t="0" r="9525" b="0"/>
+            <wp:docPr id="1944513131" name="Obraz 15"/>
             <wp:cNvGraphicFramePr>
               <a:graphicFrameLocks xmlns:a="http://schemas.openxmlformats.org/drawingml/2006/main" noChangeAspect="1"/>
             </wp:cNvGraphicFramePr>
@@ -283,23 +365,36 @@
               <a:graphicData uri="http://schemas.openxmlformats.org/drawingml/2006/picture">
                 <pic:pic xmlns:pic="http://schemas.openxmlformats.org/drawingml/2006/picture">
                   <pic:nvPicPr>
-                    <pic:cNvPr id="1309563705" name="Obraz 1" descr="Obraz zawierający tekst, zrzut ekranu, Wielobarwność, diagram&#10;&#10;Opis wygenerowany automatycznie"/>
-                    <pic:cNvPicPr/>
+                    <pic:cNvPr id="0" name="Picture 15"/>
+                    <pic:cNvPicPr>
+                      <a:picLocks noChangeAspect="1" noChangeArrowheads="1"/>
+                    </pic:cNvPicPr>
                   </pic:nvPicPr>
                   <pic:blipFill>
-                    <a:blip r:embed="rId8"/>
+                    <a:blip r:embed="rId9">
+                      <a:extLst>
+                        <a:ext uri="{28A0092B-C50C-407E-A947-70E740481C1C}">
+                          <a14:useLocalDpi xmlns:a14="http://schemas.microsoft.com/office/drawing/2010/main" val="0"/>
+                        </a:ext>
+                      </a:extLst>
+                    </a:blip>
+                    <a:srcRect/>
                     <a:stretch>
                       <a:fillRect/>
                     </a:stretch>
                   </pic:blipFill>
-                  <pic:spPr>
+                  <pic:spPr bwMode="auto">
                     <a:xfrm>
                       <a:off x="0" y="0"/>
-                      <a:ext cx="5760720" cy="4233545"/>
+                      <a:ext cx="5762625" cy="8324850"/>
                     </a:xfrm>
                     <a:prstGeom prst="rect">
                       <a:avLst/>
                     </a:prstGeom>
+                    <a:noFill/>
+                    <a:ln>
+                      <a:noFill/>
+                    </a:ln>
                   </pic:spPr>
                 </pic:pic>
               </a:graphicData>
@@ -308,7 +403,6 @@
         </w:drawing>
       </w:r>
     </w:p>
-    <w:p/>
     <w:sectPr>
       <w:pgSz w:w="11906" w:h="16838"/>
       <w:pgMar w:top="1417" w:right="1417" w:bottom="1417" w:left="1417" w:header="708" w:footer="708" w:gutter="0"/>
@@ -317,6 +411,127 @@
     </w:sectPr>
   </w:body>
 </w:document>
+</file>
+
+<file path=word/numbering.xml><?xml version="1.0" encoding="utf-8"?>
+<w:numbering xmlns:wpc="http://schemas.microsoft.com/office/word/2010/wordprocessingCanvas" xmlns:cx="http://schemas.microsoft.com/office/drawing/2014/chartex" xmlns:cx1="http://schemas.microsoft.com/office/drawing/2015/9/8/chartex" xmlns:cx2="http://schemas.microsoft.com/office/drawing/2015/10/21/chartex" xmlns:cx3="http://schemas.microsoft.com/office/drawing/2016/5/9/chartex" xmlns:cx4="http://schemas.microsoft.com/office/drawing/2016/5/10/chartex" xmlns:cx5="http://schemas.microsoft.com/office/drawing/2016/5/11/chartex" xmlns:cx6="http://schemas.microsoft.com/office/drawing/2016/5/12/chartex" xmlns:cx7="http://schemas.microsoft.com/office/drawing/2016/5/13/chartex" xmlns:cx8="http://schemas.microsoft.com/office/drawing/2016/5/14/chartex" xmlns:mc="http://schemas.openxmlformats.org/markup-compatibility/2006" xmlns:aink="http://schemas.microsoft.com/office/drawing/2016/ink" xmlns:am3d="http://schemas.microsoft.com/office/drawing/2017/model3d" xmlns:o="urn:schemas-microsoft-com:office:office" xmlns:oel="http://schemas.microsoft.com/office/2019/extlst" xmlns:r="http://schemas.openxmlformats.org/officeDocument/2006/relationships" xmlns:m="http://schemas.openxmlformats.org/officeDocument/2006/math" xmlns:v="urn:schemas-microsoft-com:vml" xmlns:wp14="http://schemas.microsoft.com/office/word/2010/wordprocessingDrawing" xmlns:wp="http://schemas.openxmlformats.org/drawingml/2006/wordprocessingDrawing" xmlns:w10="urn:schemas-microsoft-com:office:word" xmlns:w="http://schemas.openxmlformats.org/wordprocessingml/2006/main" xmlns:w14="http://schemas.microsoft.com/office/word/2010/wordml" xmlns:w15="http://schemas.microsoft.com/office/word/2012/wordml" xmlns:w16cex="http://schemas.microsoft.com/office/word/2018/wordml/cex" xmlns:w16cid="http://schemas.microsoft.com/office/word/2016/wordml/cid" xmlns:w16="http://schemas.microsoft.com/office/word/2018/wordml" xmlns:w16du="http://schemas.microsoft.com/office/word/2023/wordml/word16du" xmlns:w16sdtdh="http://schemas.microsoft.com/office/word/2020/wordml/sdtdatahash" xmlns:w16se="http://schemas.microsoft.com/office/word/2015/wordml/symex" xmlns:wpg="http://schemas.microsoft.com/office/word/2010/wordprocessingGroup" xmlns:wpi="http://schemas.microsoft.com/office/word/2010/wordprocessingInk" xmlns:wne="http://schemas.microsoft.com/office/word/2006/wordml" xmlns:wps="http://schemas.microsoft.com/office/word/2010/wordprocessingShape" mc:Ignorable="w14 w15 w16se w16cid w16 w16cex w16sdtdh wp14">
+  <w:abstractNum w:abstractNumId="0" w15:restartNumberingAfterBreak="0">
+    <w:nsid w:val="48081881"/>
+    <w:multiLevelType w:val="hybridMultilevel"/>
+    <w:tmpl w:val="606C81B4"/>
+    <w:lvl w:ilvl="0" w:tplc="04150001">
+      <w:start w:val="1"/>
+      <w:numFmt w:val="bullet"/>
+      <w:lvlText w:val=""/>
+      <w:lvlJc w:val="left"/>
+      <w:pPr>
+        <w:ind w:left="720" w:hanging="360"/>
+      </w:pPr>
+      <w:rPr>
+        <w:rFonts w:ascii="Symbol" w:hAnsi="Symbol" w:hint="default"/>
+      </w:rPr>
+    </w:lvl>
+    <w:lvl w:ilvl="1" w:tplc="04150003" w:tentative="1">
+      <w:start w:val="1"/>
+      <w:numFmt w:val="bullet"/>
+      <w:lvlText w:val="o"/>
+      <w:lvlJc w:val="left"/>
+      <w:pPr>
+        <w:ind w:left="1440" w:hanging="360"/>
+      </w:pPr>
+      <w:rPr>
+        <w:rFonts w:ascii="Courier New" w:hAnsi="Courier New" w:cs="Courier New" w:hint="default"/>
+      </w:rPr>
+    </w:lvl>
+    <w:lvl w:ilvl="2" w:tplc="04150005" w:tentative="1">
+      <w:start w:val="1"/>
+      <w:numFmt w:val="bullet"/>
+      <w:lvlText w:val=""/>
+      <w:lvlJc w:val="left"/>
+      <w:pPr>
+        <w:ind w:left="2160" w:hanging="360"/>
+      </w:pPr>
+      <w:rPr>
+        <w:rFonts w:ascii="Wingdings" w:hAnsi="Wingdings" w:hint="default"/>
+      </w:rPr>
+    </w:lvl>
+    <w:lvl w:ilvl="3" w:tplc="04150001" w:tentative="1">
+      <w:start w:val="1"/>
+      <w:numFmt w:val="bullet"/>
+      <w:lvlText w:val=""/>
+      <w:lvlJc w:val="left"/>
+      <w:pPr>
+        <w:ind w:left="2880" w:hanging="360"/>
+      </w:pPr>
+      <w:rPr>
+        <w:rFonts w:ascii="Symbol" w:hAnsi="Symbol" w:hint="default"/>
+      </w:rPr>
+    </w:lvl>
+    <w:lvl w:ilvl="4" w:tplc="04150003" w:tentative="1">
+      <w:start w:val="1"/>
+      <w:numFmt w:val="bullet"/>
+      <w:lvlText w:val="o"/>
+      <w:lvlJc w:val="left"/>
+      <w:pPr>
+        <w:ind w:left="3600" w:hanging="360"/>
+      </w:pPr>
+      <w:rPr>
+        <w:rFonts w:ascii="Courier New" w:hAnsi="Courier New" w:cs="Courier New" w:hint="default"/>
+      </w:rPr>
+    </w:lvl>
+    <w:lvl w:ilvl="5" w:tplc="04150005" w:tentative="1">
+      <w:start w:val="1"/>
+      <w:numFmt w:val="bullet"/>
+      <w:lvlText w:val=""/>
+      <w:lvlJc w:val="left"/>
+      <w:pPr>
+        <w:ind w:left="4320" w:hanging="360"/>
+      </w:pPr>
+      <w:rPr>
+        <w:rFonts w:ascii="Wingdings" w:hAnsi="Wingdings" w:hint="default"/>
+      </w:rPr>
+    </w:lvl>
+    <w:lvl w:ilvl="6" w:tplc="04150001" w:tentative="1">
+      <w:start w:val="1"/>
+      <w:numFmt w:val="bullet"/>
+      <w:lvlText w:val=""/>
+      <w:lvlJc w:val="left"/>
+      <w:pPr>
+        <w:ind w:left="5040" w:hanging="360"/>
+      </w:pPr>
+      <w:rPr>
+        <w:rFonts w:ascii="Symbol" w:hAnsi="Symbol" w:hint="default"/>
+      </w:rPr>
+    </w:lvl>
+    <w:lvl w:ilvl="7" w:tplc="04150003" w:tentative="1">
+      <w:start w:val="1"/>
+      <w:numFmt w:val="bullet"/>
+      <w:lvlText w:val="o"/>
+      <w:lvlJc w:val="left"/>
+      <w:pPr>
+        <w:ind w:left="5760" w:hanging="360"/>
+      </w:pPr>
+      <w:rPr>
+        <w:rFonts w:ascii="Courier New" w:hAnsi="Courier New" w:cs="Courier New" w:hint="default"/>
+      </w:rPr>
+    </w:lvl>
+    <w:lvl w:ilvl="8" w:tplc="04150005" w:tentative="1">
+      <w:start w:val="1"/>
+      <w:numFmt w:val="bullet"/>
+      <w:lvlText w:val=""/>
+      <w:lvlJc w:val="left"/>
+      <w:pPr>
+        <w:ind w:left="6480" w:hanging="360"/>
+      </w:pPr>
+      <w:rPr>
+        <w:rFonts w:ascii="Wingdings" w:hAnsi="Wingdings" w:hint="default"/>
+      </w:rPr>
+    </w:lvl>
+  </w:abstractNum>
+  <w:num w:numId="1" w16cid:durableId="1080103534">
+    <w:abstractNumId w:val="0"/>
+  </w:num>
+</w:numbering>
 </file>
 
 <file path=word/styles.xml><?xml version="1.0" encoding="utf-8"?>
@@ -881,6 +1096,17 @@
       <w:szCs w:val="32"/>
     </w:rPr>
   </w:style>
+  <w:style w:type="paragraph" w:styleId="Akapitzlist">
+    <w:name w:val="List Paragraph"/>
+    <w:basedOn w:val="Normalny"/>
+    <w:uiPriority w:val="34"/>
+    <w:qFormat/>
+    <w:rsid w:val="00806D6F"/>
+    <w:pPr>
+      <w:ind w:left="720"/>
+      <w:contextualSpacing/>
+    </w:pPr>
+  </w:style>
 </w:styles>
 </file>
 

</xml_diff>